<commit_message>
Fixed a few small things
</commit_message>
<xml_diff>
--- a/Labs/Stakeholders.docx
+++ b/Labs/Stakeholders.docx
@@ -5,117 +5,6 @@
     <w:p>
       <w:pPr>
         <w:spacing w:after="40"/>
-      </w:pPr>
-      <w:r>
-        <w:rPr>
-          <w:noProof/>
-        </w:rPr>
-        <w:drawing>
-          <wp:inline distT="0" distB="0" distL="0" distR="0" wp14:anchorId="232E0AA3" wp14:editId="4E093C02">
-            <wp:extent cx="5731510" cy="2580640"/>
-            <wp:effectExtent l="0" t="0" r="2540" b="0"/>
-            <wp:docPr id="1" name="Picture 1"/>
-            <wp:cNvGraphicFramePr>
-              <a:graphicFrameLocks xmlns:a="http://schemas.openxmlformats.org/drawingml/2006/main" noChangeAspect="1"/>
-            </wp:cNvGraphicFramePr>
-            <a:graphic xmlns:a="http://schemas.openxmlformats.org/drawingml/2006/main">
-              <a:graphicData uri="http://schemas.openxmlformats.org/drawingml/2006/picture">
-                <pic:pic xmlns:pic="http://schemas.openxmlformats.org/drawingml/2006/picture">
-                  <pic:nvPicPr>
-                    <pic:cNvPr id="1" name=""/>
-                    <pic:cNvPicPr/>
-                  </pic:nvPicPr>
-                  <pic:blipFill>
-                    <a:blip r:embed="rId5"/>
-                    <a:stretch>
-                      <a:fillRect/>
-                    </a:stretch>
-                  </pic:blipFill>
-                  <pic:spPr>
-                    <a:xfrm>
-                      <a:off x="0" y="0"/>
-                      <a:ext cx="5731510" cy="2580640"/>
-                    </a:xfrm>
-                    <a:prstGeom prst="rect">
-                      <a:avLst/>
-                    </a:prstGeom>
-                  </pic:spPr>
-                </pic:pic>
-              </a:graphicData>
-            </a:graphic>
-          </wp:inline>
-        </w:drawing>
-      </w:r>
-    </w:p>
-    <w:p>
-      <w:pPr>
-        <w:spacing w:after="40"/>
-      </w:pPr>
-    </w:p>
-    <w:p>
-      <w:pPr>
-        <w:spacing w:after="40"/>
-        <w:rPr>
-          <w:noProof/>
-        </w:rPr>
-      </w:pPr>
-      <w:r>
-        <w:rPr>
-          <w:noProof/>
-        </w:rPr>
-        <w:drawing>
-          <wp:inline distT="0" distB="0" distL="0" distR="0" wp14:anchorId="100C1904" wp14:editId="27ACD132">
-            <wp:extent cx="5731510" cy="2342515"/>
-            <wp:effectExtent l="0" t="0" r="2540" b="635"/>
-            <wp:docPr id="2" name="Picture 2"/>
-            <wp:cNvGraphicFramePr>
-              <a:graphicFrameLocks xmlns:a="http://schemas.openxmlformats.org/drawingml/2006/main" noChangeAspect="1"/>
-            </wp:cNvGraphicFramePr>
-            <a:graphic xmlns:a="http://schemas.openxmlformats.org/drawingml/2006/main">
-              <a:graphicData uri="http://schemas.openxmlformats.org/drawingml/2006/picture">
-                <pic:pic xmlns:pic="http://schemas.openxmlformats.org/drawingml/2006/picture">
-                  <pic:nvPicPr>
-                    <pic:cNvPr id="1" name=""/>
-                    <pic:cNvPicPr/>
-                  </pic:nvPicPr>
-                  <pic:blipFill>
-                    <a:blip r:embed="rId6"/>
-                    <a:stretch>
-                      <a:fillRect/>
-                    </a:stretch>
-                  </pic:blipFill>
-                  <pic:spPr>
-                    <a:xfrm>
-                      <a:off x="0" y="0"/>
-                      <a:ext cx="5731510" cy="2342515"/>
-                    </a:xfrm>
-                    <a:prstGeom prst="rect">
-                      <a:avLst/>
-                    </a:prstGeom>
-                  </pic:spPr>
-                </pic:pic>
-              </a:graphicData>
-            </a:graphic>
-          </wp:inline>
-        </w:drawing>
-      </w:r>
-    </w:p>
-    <w:p>
-      <w:pPr>
-        <w:spacing w:after="40"/>
-      </w:pPr>
-    </w:p>
-    <w:p>
-      <w:pPr>
-        <w:spacing w:after="40"/>
-        <w:rPr>
-          <w:noProof/>
-        </w:rPr>
-      </w:pPr>
-    </w:p>
-    <w:p>
-      <w:pPr>
-        <w:spacing w:after="40"/>
         <w:jc w:val="center"/>
         <w:rPr>
           <w:b/>
@@ -162,6 +51,9 @@
       </w:r>
       <w:r>
         <w:t>. You can also create your own levels with the level editor. You can group units together and attack as a formation</w:t>
+      </w:r>
+      <w:r>
+        <w:t>. The aim of the game is to build a big faction and defeat all the enemies in the game</w:t>
       </w:r>
     </w:p>
     <w:p>
@@ -350,13 +242,8 @@
       <w:r>
         <w:t xml:space="preserve">would gain brand exposure from this and if the game is </w:t>
       </w:r>
-      <w:proofErr w:type="gramStart"/>
-      <w:r>
-        <w:t>popular</w:t>
-      </w:r>
-      <w:proofErr w:type="gramEnd"/>
-      <w:r>
-        <w:t xml:space="preserve"> they</w:t>
+      <w:r>
+        <w:t>popular they</w:t>
       </w:r>
       <w:r>
         <w:t xml:space="preserve"> would </w:t>
@@ -393,7 +280,6 @@
         <w:spacing w:after="40"/>
       </w:pPr>
       <w:r>
-        <w:lastRenderedPageBreak/>
         <w:t xml:space="preserve">Investors </w:t>
       </w:r>
     </w:p>
@@ -504,15 +390,7 @@
         <w:spacing w:after="40"/>
       </w:pPr>
       <w:r>
-        <w:t xml:space="preserve">Investors – They would lose money if the game </w:t>
-      </w:r>
-      <w:proofErr w:type="gramStart"/>
-      <w:r>
-        <w:t>isn’t</w:t>
-      </w:r>
-      <w:proofErr w:type="gramEnd"/>
-      <w:r>
-        <w:t xml:space="preserve"> successful</w:t>
+        <w:t>Investors – They would lose money if the game isn’t successful</w:t>
       </w:r>
     </w:p>
     <w:p>
@@ -532,15 +410,7 @@
         <w:t>If the game isn’t liked, then it would harm the brand that sponsored them</w:t>
       </w:r>
       <w:r>
-        <w:t xml:space="preserve"> and if the game </w:t>
-      </w:r>
-      <w:proofErr w:type="gramStart"/>
-      <w:r>
-        <w:t>has</w:t>
-      </w:r>
-      <w:proofErr w:type="gramEnd"/>
-      <w:r>
-        <w:t xml:space="preserve"> different values to the sponsor it would lead to a </w:t>
+        <w:t xml:space="preserve"> and if the game has different values to the sponsor it would lead to a </w:t>
       </w:r>
       <w:r>
         <w:t>them earning a bad</w:t>
@@ -586,15 +456,7 @@
         <w:t xml:space="preserve"> I think angel investors might be the most effected because they are individual people</w:t>
       </w:r>
       <w:r>
-        <w:t xml:space="preserve"> risking their own money compared to big companies and businesses but then again, they are risking lots of </w:t>
-      </w:r>
-      <w:proofErr w:type="gramStart"/>
-      <w:r>
-        <w:t>peoples</w:t>
-      </w:r>
-      <w:proofErr w:type="gramEnd"/>
-      <w:r>
-        <w:t xml:space="preserve"> money, not just one person in particular </w:t>
+        <w:t xml:space="preserve"> risking their own money compared to big companies and businesses but then again, they are risking lots of peoples money, not just one person in particular </w:t>
       </w:r>
     </w:p>
     <w:p>
@@ -617,15 +479,7 @@
         <w:t xml:space="preserve"> </w:t>
       </w:r>
       <w:r>
-        <w:t xml:space="preserve">I think local businesses would get impacted very badly because these are usually small business and if they get a bad </w:t>
-      </w:r>
-      <w:proofErr w:type="gramStart"/>
-      <w:r>
-        <w:t>reputation</w:t>
-      </w:r>
-      <w:proofErr w:type="gramEnd"/>
-      <w:r>
-        <w:t xml:space="preserve"> it could ruin them</w:t>
+        <w:t>I think local businesses would get impacted very badly because these are usually small business and if they get a bad reputation it could ruin them</w:t>
       </w:r>
     </w:p>
     <w:p>
@@ -793,6 +647,7 @@
         <w:spacing w:after="40"/>
       </w:pPr>
       <w:r>
+        <w:lastRenderedPageBreak/>
         <w:t>Married people</w:t>
       </w:r>
     </w:p>
@@ -1009,7 +864,6 @@
         <w:rPr>
           <w:u w:val="single"/>
         </w:rPr>
-        <w:lastRenderedPageBreak/>
         <w:t>Working people</w:t>
       </w:r>
       <w:r>
@@ -1339,15 +1193,7 @@
         <w:t xml:space="preserve">- </w:t>
       </w:r>
       <w:r>
-        <w:t xml:space="preserve">If the game ends up not making much </w:t>
-      </w:r>
-      <w:proofErr w:type="gramStart"/>
-      <w:r>
-        <w:t>money</w:t>
-      </w:r>
-      <w:proofErr w:type="gramEnd"/>
-      <w:r>
-        <w:t xml:space="preserve"> then the artists and game developers might lose their jobs and they will be very disappointed and let down that all their time and effort didn’t pay off</w:t>
+        <w:t>If the game ends up not making much money then the artists and game developers might lose their jobs and they will be very disappointed and let down that all their time and effort didn’t pay off</w:t>
       </w:r>
     </w:p>
     <w:p>
@@ -1408,6 +1254,7 @@
           <w:sz w:val="28"/>
           <w:szCs w:val="28"/>
         </w:rPr>
+        <w:lastRenderedPageBreak/>
         <w:t xml:space="preserve">4 - </w:t>
       </w:r>
       <w:r>
@@ -1667,15 +1514,7 @@
         <w:t>and Game developers</w:t>
       </w:r>
       <w:r>
-        <w:t xml:space="preserve"> – If I use any of their free licensed art or if I get code from people, they </w:t>
-      </w:r>
-      <w:proofErr w:type="gramStart"/>
-      <w:r>
-        <w:t>would</w:t>
-      </w:r>
-      <w:proofErr w:type="gramEnd"/>
-      <w:r>
-        <w:t xml:space="preserve"> f</w:t>
+        <w:t xml:space="preserve"> – If I use any of their free licensed art or if I get code from people, they would f</w:t>
       </w:r>
       <w:r>
         <w:t>eel disappointed as I used their work but got all the money from it and didn’t give them credit</w:t>
@@ -2113,6 +1952,7 @@
           <w:szCs w:val="24"/>
           <w:u w:val="single"/>
         </w:rPr>
+        <w:lastRenderedPageBreak/>
         <w:t xml:space="preserve">Social media </w:t>
       </w:r>
       <w:r>
@@ -2189,15 +2029,7 @@
         <w:t xml:space="preserve"> starts to die down then </w:t>
       </w:r>
       <w:r>
-        <w:t xml:space="preserve">the sites </w:t>
-      </w:r>
-      <w:proofErr w:type="gramStart"/>
-      <w:r>
-        <w:t>wont</w:t>
-      </w:r>
-      <w:proofErr w:type="gramEnd"/>
-      <w:r>
-        <w:t xml:space="preserve"> get as much viewership as it used to</w:t>
+        <w:t>the sites wont get as much viewership as it used to</w:t>
       </w:r>
     </w:p>
     <w:p>
@@ -2246,15 +2078,7 @@
         <w:t xml:space="preserve"> be much more hurt than the platforms</w:t>
       </w:r>
       <w:r>
-        <w:t xml:space="preserve"> themselves. This is because if the game is </w:t>
-      </w:r>
-      <w:proofErr w:type="gramStart"/>
-      <w:r>
-        <w:t>bad</w:t>
-      </w:r>
-      <w:proofErr w:type="gramEnd"/>
-      <w:r>
-        <w:t xml:space="preserve"> </w:t>
+        <w:t xml:space="preserve"> themselves. This is because if the game is bad </w:t>
       </w:r>
       <w:r>
         <w:t xml:space="preserve">it could cause them to lose some of their followers, </w:t>
@@ -2431,34 +2255,21 @@
         <w:rPr>
           <w:u w:val="single"/>
         </w:rPr>
-        <w:lastRenderedPageBreak/>
-        <w:t>Game reviewers</w:t>
-      </w:r>
+        <w:t xml:space="preserve">Game reviewers </w:t>
+      </w:r>
+      <w:r>
+        <w:t xml:space="preserve">– By offering good, informational opinions, this can enhance their credibility. They can also gain their audiences trust within the gaming community </w:t>
+      </w:r>
+    </w:p>
+    <w:p>
+      <w:pPr>
+        <w:spacing w:after="40"/>
+      </w:pPr>
       <w:r>
         <w:rPr>
           <w:u w:val="single"/>
         </w:rPr>
-        <w:t xml:space="preserve"> </w:t>
-      </w:r>
-      <w:r>
-        <w:t xml:space="preserve">– By offering good, informational opinions, this can enhance their credibility. They can also gain their audiences trust within the gaming community </w:t>
-      </w:r>
-    </w:p>
-    <w:p>
-      <w:pPr>
-        <w:spacing w:after="40"/>
-      </w:pPr>
-      <w:r>
-        <w:rPr>
-          <w:u w:val="single"/>
-        </w:rPr>
-        <w:t>Social media influencers</w:t>
-      </w:r>
-      <w:r>
-        <w:rPr>
-          <w:u w:val="single"/>
-        </w:rPr>
-        <w:t xml:space="preserve"> </w:t>
+        <w:t xml:space="preserve">Social media influencers </w:t>
       </w:r>
       <w:r>
         <w:t>– They might get more followers</w:t>
@@ -2558,85 +2369,62 @@
         <w:rPr>
           <w:u w:val="single"/>
         </w:rPr>
-        <w:t xml:space="preserve">Game reviewers </w:t>
-      </w:r>
+        <w:t xml:space="preserve">Game reviewers and Social media influencers </w:t>
+      </w:r>
+      <w:r>
+        <w:t xml:space="preserve"> - </w:t>
+      </w:r>
+      <w:r>
+        <w:t xml:space="preserve">Maybe because </w:t>
+      </w:r>
+      <w:r>
+        <w:t>the public who play the game</w:t>
+      </w:r>
+      <w:r>
+        <w:t xml:space="preserve"> listen to the </w:t>
+      </w:r>
+      <w:r>
+        <w:t>influencers and reviewers</w:t>
+      </w:r>
+      <w:r>
+        <w:t xml:space="preserve">, so if the public don’t like their opinions it might cause them to lose fans </w:t>
+      </w:r>
+      <w:r>
+        <w:t>and lose their credibility</w:t>
+      </w:r>
+    </w:p>
+    <w:p>
+      <w:pPr>
+        <w:spacing w:after="40"/>
+        <w:rPr>
+          <w:b/>
+          <w:bCs/>
+          <w:sz w:val="24"/>
+          <w:szCs w:val="24"/>
+        </w:rPr>
+      </w:pPr>
+      <w:r>
+        <w:rPr>
+          <w:b/>
+          <w:bCs/>
+          <w:sz w:val="24"/>
+          <w:szCs w:val="24"/>
+        </w:rPr>
+        <w:t>Can some subgroups be harmed more than others?</w:t>
+      </w:r>
+    </w:p>
+    <w:p>
+      <w:pPr>
+        <w:spacing w:after="40"/>
+      </w:pPr>
       <w:r>
         <w:rPr>
           <w:u w:val="single"/>
         </w:rPr>
-        <w:t xml:space="preserve">and </w:t>
-      </w:r>
-      <w:proofErr w:type="gramStart"/>
-      <w:r>
-        <w:rPr>
-          <w:u w:val="single"/>
-        </w:rPr>
-        <w:t>Social</w:t>
-      </w:r>
-      <w:proofErr w:type="gramEnd"/>
-      <w:r>
-        <w:rPr>
-          <w:u w:val="single"/>
-        </w:rPr>
-        <w:t xml:space="preserve"> media influencers </w:t>
-      </w:r>
-      <w:r>
-        <w:t xml:space="preserve"> - </w:t>
-      </w:r>
-      <w:r>
-        <w:t xml:space="preserve">Maybe because </w:t>
-      </w:r>
-      <w:r>
-        <w:t>the public who play the game</w:t>
-      </w:r>
-      <w:r>
-        <w:t xml:space="preserve"> listen to the </w:t>
-      </w:r>
-      <w:r>
-        <w:t>influencers and reviewers</w:t>
-      </w:r>
-      <w:r>
-        <w:t xml:space="preserve">, so if the public don’t like their opinions it might cause them to lose fans </w:t>
-      </w:r>
-      <w:r>
-        <w:t>and lose their credibility</w:t>
-      </w:r>
-    </w:p>
-    <w:p>
-      <w:pPr>
-        <w:spacing w:after="40"/>
-        <w:rPr>
-          <w:b/>
-          <w:bCs/>
-          <w:sz w:val="24"/>
-          <w:szCs w:val="24"/>
-        </w:rPr>
-      </w:pPr>
-      <w:r>
-        <w:rPr>
-          <w:b/>
-          <w:bCs/>
-          <w:sz w:val="24"/>
-          <w:szCs w:val="24"/>
-        </w:rPr>
-        <w:t>Can some subgroups be harmed more than others?</w:t>
-      </w:r>
-    </w:p>
-    <w:p>
-      <w:pPr>
-        <w:spacing w:after="40"/>
-      </w:pPr>
-      <w:r>
-        <w:rPr>
-          <w:u w:val="single"/>
-        </w:rPr>
         <w:t>Game reviewers</w:t>
       </w:r>
       <w:r>
-        <w:t xml:space="preserve"> </w:t>
-      </w:r>
-      <w:r>
-        <w:t xml:space="preserve"> - I</w:t>
+        <w:t xml:space="preserve">  - I</w:t>
       </w:r>
       <w:r>
         <w:t xml:space="preserve">f the reviewers have a good reputation and then if everyone disagrees with their opinion in my game it might make them lose their credibility </w:t>
@@ -2894,6 +2682,7 @@
         <w:spacing w:after="40"/>
       </w:pPr>
       <w:r>
+        <w:lastRenderedPageBreak/>
         <w:t>PC gamers</w:t>
       </w:r>
     </w:p>
@@ -2956,13 +2745,7 @@
         <w:rPr>
           <w:u w:val="single"/>
         </w:rPr>
-        <w:t>Mobile</w:t>
-      </w:r>
-      <w:r>
-        <w:rPr>
-          <w:u w:val="single"/>
-        </w:rPr>
-        <w:t xml:space="preserve"> Gamers</w:t>
+        <w:t>Mobile Gamers</w:t>
       </w:r>
       <w:r>
         <w:t xml:space="preserve"> – May be harmed </w:t>
@@ -3092,7 +2875,6 @@
           <w:sz w:val="28"/>
           <w:szCs w:val="28"/>
         </w:rPr>
-        <w:lastRenderedPageBreak/>
         <w:t xml:space="preserve">8 </w:t>
       </w:r>
       <w:r>
@@ -3218,21 +3000,7 @@
         <w:t>Gaming Community Leaders</w:t>
       </w:r>
       <w:r>
-        <w:t xml:space="preserve"> – They have good influence on other people and </w:t>
-      </w:r>
-      <w:proofErr w:type="gramStart"/>
-      <w:r>
-        <w:t>have the a</w:t>
-      </w:r>
-      <w:r>
-        <w:t>bility to</w:t>
-      </w:r>
-      <w:proofErr w:type="gramEnd"/>
-      <w:r>
-        <w:t xml:space="preserve"> shape opinions and promote positive aspects of a game</w:t>
-      </w:r>
-      <w:r>
-        <w:t>. They can als</w:t>
+        <w:t xml:space="preserve"> – They have good influence on other people and have the ability to shape opinions and promote positive aspects of a game. They can als</w:t>
       </w:r>
       <w:r>
         <w:t>o bring</w:t>
@@ -3258,10 +3026,7 @@
         <w:t>Brand ambassadors</w:t>
       </w:r>
       <w:r>
-        <w:t xml:space="preserve"> - </w:t>
-      </w:r>
-      <w:r>
-        <w:t>Opportunities to promote the game through various channels</w:t>
+        <w:t xml:space="preserve"> - Opportunities to promote the game through various channels</w:t>
       </w:r>
       <w:r>
         <w:t xml:space="preserve"> and are </w:t>
@@ -3399,28 +3164,77 @@
         <w:rPr>
           <w:u w:val="single"/>
         </w:rPr>
-        <w:t>Forum moderators</w:t>
-      </w:r>
+        <w:t>Forum moderators and content creators</w:t>
+      </w:r>
+      <w:r>
+        <w:t xml:space="preserve"> - </w:t>
+      </w:r>
+      <w:r>
+        <w:t>Negative reactions to a game may lead to</w:t>
+      </w:r>
+      <w:r>
+        <w:t xml:space="preserve"> the</w:t>
+      </w:r>
+      <w:r>
+        <w:t xml:space="preserve"> community </w:t>
+      </w:r>
+      <w:r>
+        <w:t xml:space="preserve">getting annoyed and frustrated </w:t>
+      </w:r>
+    </w:p>
+    <w:p>
+      <w:pPr>
+        <w:spacing w:after="40"/>
+      </w:pPr>
       <w:r>
         <w:rPr>
           <w:u w:val="single"/>
         </w:rPr>
-        <w:t xml:space="preserve"> and content creators</w:t>
+        <w:t>Ambassadors</w:t>
       </w:r>
       <w:r>
         <w:t xml:space="preserve"> - </w:t>
       </w:r>
       <w:r>
-        <w:t>Negative reactions to a game may lead to</w:t>
-      </w:r>
-      <w:r>
-        <w:t xml:space="preserve"> the</w:t>
-      </w:r>
-      <w:r>
-        <w:t xml:space="preserve"> community </w:t>
-      </w:r>
-      <w:r>
-        <w:t xml:space="preserve">getting annoyed and frustrated </w:t>
+        <w:t xml:space="preserve"> If the game is poorly received, it may negatively impact the brand ambassador's personal brand</w:t>
+      </w:r>
+      <w:r>
+        <w:t xml:space="preserve"> and reputation, also, due to the</w:t>
+      </w:r>
+      <w:r>
+        <w:t xml:space="preserve"> decline in the game's popularity</w:t>
+      </w:r>
+      <w:r>
+        <w:t xml:space="preserve">, this </w:t>
+      </w:r>
+      <w:r>
+        <w:t>may reduce opportunities for promotion</w:t>
+      </w:r>
+      <w:r>
+        <w:t xml:space="preserve"> in the future </w:t>
+      </w:r>
+      <w:r>
+        <w:t>by other games</w:t>
+      </w:r>
+    </w:p>
+    <w:p>
+      <w:pPr>
+        <w:spacing w:after="40"/>
+        <w:rPr>
+          <w:b/>
+          <w:bCs/>
+          <w:sz w:val="24"/>
+          <w:szCs w:val="24"/>
+        </w:rPr>
+      </w:pPr>
+      <w:r>
+        <w:rPr>
+          <w:b/>
+          <w:bCs/>
+          <w:sz w:val="24"/>
+          <w:szCs w:val="24"/>
+        </w:rPr>
+        <w:t>Can some subgroups be harmed more than others?</w:t>
       </w:r>
     </w:p>
     <w:p>
@@ -3431,51 +3245,13 @@
         <w:rPr>
           <w:u w:val="single"/>
         </w:rPr>
-        <w:t>Ambassadors</w:t>
+        <w:t>Forum Moderators</w:t>
       </w:r>
       <w:r>
         <w:t xml:space="preserve"> - </w:t>
       </w:r>
       <w:r>
-        <w:t xml:space="preserve"> If the game is poorly received, it may negatively impact the brand ambassador's personal brand</w:t>
-      </w:r>
-      <w:r>
-        <w:t xml:space="preserve"> and reputation, also, due to the</w:t>
-      </w:r>
-      <w:r>
-        <w:t xml:space="preserve"> decline in the game's popularity</w:t>
-      </w:r>
-      <w:r>
-        <w:t xml:space="preserve">, this </w:t>
-      </w:r>
-      <w:r>
-        <w:t>may reduce opportunities for promotion</w:t>
-      </w:r>
-      <w:r>
-        <w:t xml:space="preserve"> in the future </w:t>
-      </w:r>
-      <w:r>
-        <w:t>by other games</w:t>
-      </w:r>
-    </w:p>
-    <w:p>
-      <w:pPr>
-        <w:spacing w:after="40"/>
-        <w:rPr>
-          <w:b/>
-          <w:bCs/>
-          <w:sz w:val="24"/>
-          <w:szCs w:val="24"/>
-        </w:rPr>
-      </w:pPr>
-      <w:r>
-        <w:rPr>
-          <w:b/>
-          <w:bCs/>
-          <w:sz w:val="24"/>
-          <w:szCs w:val="24"/>
-        </w:rPr>
-        <w:t>Can some subgroups be harmed more than others?</w:t>
+        <w:t>May experience direct consequences due to community dissatisfaction.</w:t>
       </w:r>
     </w:p>
     <w:p>
@@ -3486,13 +3262,13 @@
         <w:rPr>
           <w:u w:val="single"/>
         </w:rPr>
-        <w:t>Forum Moderators</w:t>
-      </w:r>
-      <w:r>
-        <w:t xml:space="preserve"> - </w:t>
-      </w:r>
-      <w:r>
-        <w:t>May experience direct consequences due to community dissatisfaction.</w:t>
+        <w:t>Content Creators</w:t>
+      </w:r>
+      <w:r>
+        <w:t xml:space="preserve"> -</w:t>
+      </w:r>
+      <w:r>
+        <w:t xml:space="preserve"> Loss of credibility can impact their influence and audience trust.</w:t>
       </w:r>
     </w:p>
     <w:p>
@@ -3503,23 +3279,7 @@
         <w:rPr>
           <w:u w:val="single"/>
         </w:rPr>
-        <w:t>Content Creators</w:t>
-      </w:r>
-      <w:r>
-        <w:t xml:space="preserve"> -</w:t>
-      </w:r>
-      <w:r>
-        <w:t xml:space="preserve"> Loss of credibility can impact their influence and audience trust.</w:t>
-      </w:r>
-    </w:p>
-    <w:p>
-      <w:pPr>
-        <w:spacing w:after="40"/>
-      </w:pPr>
-      <w:r>
-        <w:rPr>
-          <w:u w:val="single"/>
-        </w:rPr>
+        <w:lastRenderedPageBreak/>
         <w:t>Influencers</w:t>
       </w:r>
       <w:r>
@@ -3757,15 +3517,7 @@
         <w:t xml:space="preserve"> </w:t>
       </w:r>
       <w:r>
-        <w:t xml:space="preserve">– Movies and shows could be made based off my game, </w:t>
-      </w:r>
-      <w:proofErr w:type="gramStart"/>
-      <w:r>
-        <w:t>opening up</w:t>
-      </w:r>
-      <w:proofErr w:type="gramEnd"/>
-      <w:r>
-        <w:t xml:space="preserve"> lots of doors and getting the players to </w:t>
+        <w:t xml:space="preserve">– Movies and shows could be made based off my game, opening up lots of doors and getting the players to </w:t>
       </w:r>
       <w:r>
         <w:t>experience</w:t>
@@ -3813,7 +3565,6 @@
         <w:rPr>
           <w:bCs/>
         </w:rPr>
-        <w:lastRenderedPageBreak/>
         <w:t>Individual developers</w:t>
       </w:r>
     </w:p>
@@ -3915,126 +3666,119 @@
           <w:bCs/>
           <w:u w:val="single"/>
         </w:rPr>
+        <w:t>Individual developers and</w:t>
+      </w:r>
+      <w:r>
+        <w:rPr>
+          <w:bCs/>
+          <w:u w:val="single"/>
+        </w:rPr>
+        <w:t xml:space="preserve"> development teams</w:t>
+      </w:r>
+      <w:r>
+        <w:rPr>
+          <w:bCs/>
+        </w:rPr>
+        <w:t xml:space="preserve"> – Job </w:t>
+      </w:r>
+      <w:r>
+        <w:rPr>
+          <w:bCs/>
+        </w:rPr>
+        <w:t>security</w:t>
+      </w:r>
+      <w:r>
+        <w:rPr>
+          <w:bCs/>
+        </w:rPr>
+        <w:t xml:space="preserve">, if the game wasn’t successful then they might </w:t>
+      </w:r>
+      <w:r>
+        <w:rPr>
+          <w:bCs/>
+        </w:rPr>
+        <w:t>lose their job</w:t>
+      </w:r>
+    </w:p>
+    <w:p>
+      <w:pPr>
+        <w:spacing w:after="40"/>
+        <w:rPr>
+          <w:bCs/>
+        </w:rPr>
+      </w:pPr>
+      <w:r>
+        <w:rPr>
+          <w:bCs/>
+          <w:u w:val="single"/>
+        </w:rPr>
+        <w:t>Development teams</w:t>
+      </w:r>
+      <w:r>
+        <w:rPr>
+          <w:bCs/>
+        </w:rPr>
+        <w:t xml:space="preserve"> </w:t>
+      </w:r>
+      <w:r>
+        <w:rPr>
+          <w:bCs/>
+        </w:rPr>
+        <w:t>– If a game was unsuccessful then a few teams might be shut down</w:t>
+      </w:r>
+    </w:p>
+    <w:p>
+      <w:pPr>
+        <w:spacing w:after="40"/>
+      </w:pPr>
+      <w:r>
+        <w:rPr>
+          <w:u w:val="single"/>
+        </w:rPr>
+        <w:t>Entertainment companies</w:t>
+      </w:r>
+      <w:r>
+        <w:t xml:space="preserve"> – Would lose business as people might stop watching shows and just focus on playing my game</w:t>
+      </w:r>
+    </w:p>
+    <w:p>
+      <w:pPr>
+        <w:spacing w:after="40"/>
+        <w:rPr>
+          <w:b/>
+          <w:bCs/>
+          <w:sz w:val="24"/>
+          <w:szCs w:val="24"/>
+        </w:rPr>
+      </w:pPr>
+      <w:r>
+        <w:rPr>
+          <w:b/>
+          <w:bCs/>
+          <w:sz w:val="24"/>
+          <w:szCs w:val="24"/>
+        </w:rPr>
+        <w:t>Can some subgroups be harmed more than others?</w:t>
+      </w:r>
+    </w:p>
+    <w:p>
+      <w:pPr>
+        <w:spacing w:after="40"/>
+        <w:rPr>
+          <w:sz w:val="24"/>
+          <w:szCs w:val="24"/>
+        </w:rPr>
+      </w:pPr>
+      <w:r>
+        <w:rPr>
+          <w:sz w:val="24"/>
+          <w:szCs w:val="24"/>
+          <w:u w:val="single"/>
+        </w:rPr>
         <w:t>Individual developers</w:t>
       </w:r>
       <w:r>
         <w:rPr>
-          <w:bCs/>
-          <w:u w:val="single"/>
-        </w:rPr>
-        <w:t xml:space="preserve"> and</w:t>
-      </w:r>
-      <w:r>
-        <w:rPr>
-          <w:bCs/>
-          <w:u w:val="single"/>
-        </w:rPr>
-        <w:t xml:space="preserve"> development teams</w:t>
-      </w:r>
-      <w:r>
-        <w:rPr>
-          <w:bCs/>
-        </w:rPr>
-        <w:t xml:space="preserve"> – Job </w:t>
-      </w:r>
-      <w:r>
-        <w:rPr>
-          <w:bCs/>
-        </w:rPr>
-        <w:t>security</w:t>
-      </w:r>
-      <w:r>
-        <w:rPr>
-          <w:bCs/>
-        </w:rPr>
-        <w:t xml:space="preserve">, if the game wasn’t successful then they might </w:t>
-      </w:r>
-      <w:r>
-        <w:rPr>
-          <w:bCs/>
-        </w:rPr>
-        <w:t>lose their job</w:t>
-      </w:r>
-    </w:p>
-    <w:p>
-      <w:pPr>
-        <w:spacing w:after="40"/>
-        <w:rPr>
-          <w:bCs/>
-        </w:rPr>
-      </w:pPr>
-      <w:r>
-        <w:rPr>
-          <w:bCs/>
-          <w:u w:val="single"/>
-        </w:rPr>
-        <w:t>Development teams</w:t>
-      </w:r>
-      <w:r>
-        <w:rPr>
-          <w:bCs/>
-        </w:rPr>
-        <w:t xml:space="preserve"> </w:t>
-      </w:r>
-      <w:r>
-        <w:rPr>
-          <w:bCs/>
-        </w:rPr>
-        <w:t>– If a game was unsuccessful then a few teams might be shut down</w:t>
-      </w:r>
-    </w:p>
-    <w:p>
-      <w:pPr>
-        <w:spacing w:after="40"/>
-      </w:pPr>
-      <w:r>
-        <w:rPr>
-          <w:u w:val="single"/>
-        </w:rPr>
-        <w:t>Entertainment companies</w:t>
-      </w:r>
-      <w:r>
-        <w:t xml:space="preserve"> – Would lose business as people might stop watching shows and just focus on playing my game</w:t>
-      </w:r>
-    </w:p>
-    <w:p>
-      <w:pPr>
-        <w:spacing w:after="40"/>
-        <w:rPr>
-          <w:b/>
-          <w:bCs/>
-          <w:sz w:val="24"/>
-          <w:szCs w:val="24"/>
-        </w:rPr>
-      </w:pPr>
-      <w:r>
-        <w:rPr>
-          <w:b/>
-          <w:bCs/>
-          <w:sz w:val="24"/>
-          <w:szCs w:val="24"/>
-        </w:rPr>
-        <w:t>Can some subgroups be harmed more than others?</w:t>
-      </w:r>
-    </w:p>
-    <w:p>
-      <w:pPr>
-        <w:spacing w:after="40"/>
-        <w:rPr>
-          <w:sz w:val="24"/>
-          <w:szCs w:val="24"/>
-        </w:rPr>
-      </w:pPr>
-      <w:r>
-        <w:rPr>
-          <w:sz w:val="24"/>
-          <w:szCs w:val="24"/>
-          <w:u w:val="single"/>
-        </w:rPr>
-        <w:t>Individual developers</w:t>
-      </w:r>
-      <w:r>
-        <w:rPr>
           <w:sz w:val="24"/>
           <w:szCs w:val="24"/>
         </w:rPr>
@@ -4059,23 +3803,7 @@
           <w:sz w:val="24"/>
           <w:szCs w:val="24"/>
         </w:rPr>
-        <w:t xml:space="preserve"> because if the game they worked on wasn’t doing as good as it used to, their positions might be in </w:t>
-      </w:r>
-      <w:proofErr w:type="gramStart"/>
-      <w:r>
-        <w:rPr>
-          <w:sz w:val="24"/>
-          <w:szCs w:val="24"/>
-        </w:rPr>
-        <w:t>danger</w:t>
-      </w:r>
-      <w:proofErr w:type="gramEnd"/>
-      <w:r>
-        <w:rPr>
-          <w:sz w:val="24"/>
-          <w:szCs w:val="24"/>
-        </w:rPr>
-        <w:t xml:space="preserve"> and they might be let go</w:t>
+        <w:t xml:space="preserve"> because if the game they worked on wasn’t doing as good as it used to, their positions might be in danger and they might be let go</w:t>
       </w:r>
     </w:p>
     <w:p>
@@ -4103,6 +3831,7 @@
         <w:rPr>
           <w:noProof/>
         </w:rPr>
+        <w:lastRenderedPageBreak/>
         <w:drawing>
           <wp:inline distT="0" distB="0" distL="0" distR="0" wp14:anchorId="1059B560" wp14:editId="2ED938B3">
             <wp:extent cx="4424632" cy="2876550"/>
@@ -4119,7 +3848,7 @@
                     <pic:cNvPicPr/>
                   </pic:nvPicPr>
                   <pic:blipFill>
-                    <a:blip r:embed="rId7"/>
+                    <a:blip r:embed="rId5"/>
                     <a:stretch>
                       <a:fillRect/>
                     </a:stretch>
@@ -4154,7 +3883,6 @@
         <w:rPr>
           <w:noProof/>
         </w:rPr>
-        <w:lastRenderedPageBreak/>
         <w:drawing>
           <wp:inline distT="0" distB="0" distL="0" distR="0" wp14:anchorId="2481991E" wp14:editId="59D9F124">
             <wp:extent cx="3609481" cy="4514850"/>
@@ -4171,7 +3899,7 @@
                     <pic:cNvPicPr/>
                   </pic:nvPicPr>
                   <pic:blipFill>
-                    <a:blip r:embed="rId8"/>
+                    <a:blip r:embed="rId6"/>
                     <a:stretch>
                       <a:fillRect/>
                     </a:stretch>
@@ -4206,6 +3934,7 @@
         <w:rPr>
           <w:noProof/>
         </w:rPr>
+        <w:lastRenderedPageBreak/>
         <w:drawing>
           <wp:inline distT="0" distB="0" distL="0" distR="0" wp14:anchorId="75C5CB32" wp14:editId="0BFA0EB7">
             <wp:extent cx="3609736" cy="3952875"/>
@@ -4222,7 +3951,7 @@
                     <pic:cNvPicPr/>
                   </pic:nvPicPr>
                   <pic:blipFill>
-                    <a:blip r:embed="rId9"/>
+                    <a:blip r:embed="rId7"/>
                     <a:stretch>
                       <a:fillRect/>
                     </a:stretch>
@@ -6633,6 +6362,7 @@
   <w:style w:type="character" w:default="1" w:styleId="DefaultParagraphFont">
     <w:name w:val="Default Paragraph Font"/>
     <w:uiPriority w:val="1"/>
+    <w:semiHidden/>
     <w:unhideWhenUsed/>
   </w:style>
   <w:style w:type="table" w:default="1" w:styleId="TableNormal">

</xml_diff>